<commit_message>
(B)    correct spacing on pickup procedure
</commit_message>
<xml_diff>
--- a/Salt of the Earth/Truck Binder/Suppl/Pickup Procedure.docx
+++ b/Salt of the Earth/Truck Binder/Suppl/Pickup Procedure.docx
@@ -446,111 +446,88 @@
         </w:rPr>
         <w:t xml:space="preserve"> All carts are to be taken back into the store when you empty them here.</w:t>
       </w:r>
+    </w:p>
+    <w:p>
+      <w:pPr>
+        <w:rPr>
+          <w:sz w:val="24"/>
+          <w:szCs w:val="24"/>
+        </w:rPr>
+      </w:pPr>
+      <w:r>
+        <w:rPr>
+          <w:sz w:val="44"/>
+          <w:szCs w:val="44"/>
+        </w:rPr>
+        <w:t>Safeway 110</w:t>
+      </w:r>
+      <w:r>
+        <w:rPr>
+          <w:sz w:val="44"/>
+          <w:szCs w:val="44"/>
+          <w:vertAlign w:val="superscript"/>
+        </w:rPr>
+        <w:t>th</w:t>
+      </w:r>
+    </w:p>
+    <w:p>
+      <w:pPr>
+        <w:rPr>
+          <w:sz w:val="24"/>
+          <w:szCs w:val="24"/>
+        </w:rPr>
+      </w:pPr>
+      <w:r>
+        <w:rPr>
+          <w:sz w:val="24"/>
+          <w:szCs w:val="24"/>
+        </w:rPr>
+        <w:t xml:space="preserve">Park on right side of store out of the way next to wall. Go inside store to receiving and ask for produce, then to bakery, then to meat department and then to deli. Take carts to truck for weight and fill out weight slip, then take slip into produce department for signature. Always show gratitude at this store, leave with a </w:t>
+      </w:r>
+      <w:r>
+        <w:rPr>
+          <w:sz w:val="24"/>
+          <w:szCs w:val="24"/>
+          <w:u w:val="single"/>
+        </w:rPr>
+        <w:t>thank you to them</w:t>
+      </w:r>
+      <w:r>
+        <w:rPr>
+          <w:sz w:val="24"/>
+          <w:szCs w:val="24"/>
+        </w:rPr>
+        <w:t>.</w:t>
+      </w:r>
+    </w:p>
+    <w:p>
+      <w:pPr>
+        <w:rPr>
+          <w:sz w:val="44"/>
+          <w:szCs w:val="44"/>
+        </w:rPr>
+      </w:pPr>
+      <w:r>
+        <w:rPr>
+          <w:sz w:val="44"/>
+          <w:szCs w:val="44"/>
+        </w:rPr>
+        <w:t>Costco Woodinville</w:t>
+      </w:r>
+    </w:p>
+    <w:p>
+      <w:pPr>
+        <w:rPr>
+          <w:sz w:val="24"/>
+          <w:szCs w:val="24"/>
+        </w:rPr>
+      </w:pPr>
       <w:bookmarkStart w:id="0" w:name="_GoBack"/>
       <w:bookmarkEnd w:id="0"/>
     </w:p>
     <w:p>
       <w:pPr>
         <w:rPr>
-          <w:sz w:val="24"/>
-          <w:szCs w:val="24"/>
-        </w:rPr>
-      </w:pPr>
-      <w:r>
-        <w:rPr>
-          <w:sz w:val="44"/>
-          <w:szCs w:val="44"/>
-        </w:rPr>
-        <w:t>Safeway</w:t>
-      </w:r>
-      <w:r>
-        <w:rPr>
-          <w:sz w:val="44"/>
-          <w:szCs w:val="44"/>
-        </w:rPr>
-        <w:t xml:space="preserve"> 110</w:t>
-      </w:r>
-      <w:r>
-        <w:rPr>
-          <w:sz w:val="44"/>
-          <w:szCs w:val="44"/>
-          <w:vertAlign w:val="superscript"/>
-        </w:rPr>
-        <w:t>th</w:t>
-      </w:r>
-    </w:p>
-    <w:p>
-      <w:pPr>
-        <w:rPr>
-          <w:sz w:val="24"/>
-          <w:szCs w:val="24"/>
-        </w:rPr>
-      </w:pPr>
-      <w:r>
-        <w:rPr>
-          <w:sz w:val="24"/>
-          <w:szCs w:val="24"/>
-        </w:rPr>
-        <w:t xml:space="preserve">Park on right side of store out of the way next to wall. Go inside store to receiving and ask for produce, then to bakery, then to meat department and then to deli. Take carts to truck for weight and fill out weight slip, then take slip into produce department for signature. Always show gratitude at this store, leave with a </w:t>
-      </w:r>
-      <w:r>
-        <w:rPr>
-          <w:sz w:val="24"/>
-          <w:szCs w:val="24"/>
-          <w:u w:val="single"/>
-        </w:rPr>
-        <w:t>thank you to them</w:t>
-      </w:r>
-      <w:r>
-        <w:rPr>
-          <w:sz w:val="24"/>
-          <w:szCs w:val="24"/>
-        </w:rPr>
-        <w:t>.</w:t>
-      </w:r>
-    </w:p>
-    <w:p>
-      <w:pPr>
-        <w:rPr>
-          <w:sz w:val="44"/>
-          <w:szCs w:val="44"/>
-        </w:rPr>
-      </w:pPr>
-      <w:r>
-        <w:rPr>
-          <w:sz w:val="44"/>
-          <w:szCs w:val="44"/>
-        </w:rPr>
-        <w:t>Costco Woodinville</w:t>
-      </w:r>
-    </w:p>
-    <w:p>
-      <w:pPr>
-        <w:rPr>
-          <w:sz w:val="24"/>
-          <w:szCs w:val="24"/>
-        </w:rPr>
-      </w:pPr>
-    </w:p>
-    <w:p>
-      <w:pPr>
-        <w:rPr>
-          <w:sz w:val="24"/>
-          <w:szCs w:val="24"/>
-        </w:rPr>
-      </w:pPr>
-    </w:p>
-    <w:p>
-      <w:pPr>
-        <w:rPr>
-          <w:sz w:val="24"/>
-          <w:szCs w:val="24"/>
-        </w:rPr>
-      </w:pPr>
-    </w:p>
-    <w:p>
-      <w:pPr>
-        <w:rPr>
           <w:sz w:val="44"/>
           <w:szCs w:val="44"/>
         </w:rPr>
@@ -622,7 +599,6 @@
           <w:sz w:val="24"/>
           <w:szCs w:val="24"/>
         </w:rPr>
-        <w:lastRenderedPageBreak/>
         <w:t>Go to the</w:t>
       </w:r>
       <w:r>
@@ -2063,7 +2039,7 @@
 </file>
 
 <file path=customXml/itemProps1.xml><?xml version="1.0" encoding="utf-8"?>
-<ds:datastoreItem xmlns:ds="http://schemas.openxmlformats.org/officeDocument/2006/customXml" ds:itemID="{C23E1973-7745-49D3-A7BE-A9EFB3019806}">
+<ds:datastoreItem xmlns:ds="http://schemas.openxmlformats.org/officeDocument/2006/customXml" ds:itemID="{87F1BF45-5CED-4F59-8307-1645D72A9DF8}">
   <ds:schemaRefs>
     <ds:schemaRef ds:uri="http://schemas.openxmlformats.org/officeDocument/2006/bibliography"/>
   </ds:schemaRefs>

</xml_diff>